<commit_message>
Used Tangent Approximation for Surge Analysis
</commit_message>
<xml_diff>
--- a/Surge Inversion.docx
+++ b/Surge Inversion.docx
@@ -108,13 +108,7 @@
                 <w:rPr>
                   <w:rFonts w:ascii="Cambria Math" w:hAnsi="Cambria Math"/>
                 </w:rPr>
-                <m:t>S</m:t>
-              </m:r>
-              <m:r>
-                <w:rPr>
-                  <w:rFonts w:ascii="Cambria Math" w:hAnsi="Cambria Math"/>
-                </w:rPr>
-                <m:t>F</m:t>
+                <m:t>SF</m:t>
               </m:r>
             </m:e>
             <m:sub>
@@ -142,12 +136,6 @@
               </m:ctrlPr>
             </m:fPr>
             <m:num>
-              <m:r>
-                <w:rPr>
-                  <w:rFonts w:ascii="Cambria Math" w:hAnsi="Cambria Math"/>
-                </w:rPr>
-                <m:t>π</m:t>
-              </m:r>
               <m:rad>
                 <m:radPr>
                   <m:degHide m:val="1"/>
@@ -218,13 +206,7 @@
                 <w:rPr>
                   <w:rFonts w:ascii="Cambria Math" w:hAnsi="Cambria Math"/>
                 </w:rPr>
-                <m:t>S</m:t>
-              </m:r>
-              <m:r>
-                <w:rPr>
-                  <w:rFonts w:ascii="Cambria Math" w:hAnsi="Cambria Math"/>
-                </w:rPr>
-                <m:t>F</m:t>
+                <m:t>SF</m:t>
               </m:r>
             </m:e>
             <m:sub>
@@ -252,12 +234,6 @@
               </m:ctrlPr>
             </m:fPr>
             <m:num>
-              <m:r>
-                <w:rPr>
-                  <w:rFonts w:ascii="Cambria Math" w:hAnsi="Cambria Math"/>
-                </w:rPr>
-                <m:t>π</m:t>
-              </m:r>
               <m:rad>
                 <m:radPr>
                   <m:degHide m:val="1"/>
@@ -377,64 +353,38 @@
       </w:pPr>
       <m:oMathPara>
         <m:oMath>
-          <m:f>
-            <m:fPr>
+          <m:sSub>
+            <m:sSubPr>
               <m:ctrlPr>
                 <w:rPr>
                   <w:rFonts w:ascii="Cambria Math" w:hAnsi="Cambria Math"/>
                   <w:i/>
                 </w:rPr>
               </m:ctrlPr>
-            </m:fPr>
-            <m:num>
-              <m:sSub>
-                <m:sSubPr>
-                  <m:ctrlPr>
-                    <w:rPr>
-                      <w:rFonts w:ascii="Cambria Math" w:hAnsi="Cambria Math"/>
-                      <w:i/>
-                    </w:rPr>
-                  </m:ctrlPr>
-                </m:sSubPr>
-                <m:e>
-                  <m:r>
-                    <w:rPr>
-                      <w:rFonts w:ascii="Cambria Math" w:hAnsi="Cambria Math"/>
-                    </w:rPr>
-                    <m:t>S</m:t>
-                  </m:r>
-                  <m:r>
-                    <w:rPr>
-                      <w:rFonts w:ascii="Cambria Math" w:hAnsi="Cambria Math"/>
-                    </w:rPr>
-                    <m:t>F</m:t>
-                  </m:r>
-                </m:e>
-                <m:sub>
-                  <m:r>
-                    <w:rPr>
-                      <w:rFonts w:ascii="Cambria Math" w:hAnsi="Cambria Math"/>
-                    </w:rPr>
-                    <m:t>min</m:t>
-                  </m:r>
-                </m:sub>
-              </m:sSub>
-              <m:r>
-                <w:rPr>
-                  <w:rFonts w:ascii="Cambria Math" w:hAnsi="Cambria Math"/>
-                </w:rPr>
-                <m:t>f</m:t>
-              </m:r>
-            </m:num>
-            <m:den>
-              <m:r>
-                <w:rPr>
-                  <w:rFonts w:ascii="Cambria Math" w:hAnsi="Cambria Math"/>
-                </w:rPr>
-                <m:t>π</m:t>
-              </m:r>
-            </m:den>
-          </m:f>
+            </m:sSubPr>
+            <m:e>
+              <m:r>
+                <w:rPr>
+                  <w:rFonts w:ascii="Cambria Math" w:hAnsi="Cambria Math"/>
+                </w:rPr>
+                <m:t>SF</m:t>
+              </m:r>
+            </m:e>
+            <m:sub>
+              <m:r>
+                <w:rPr>
+                  <w:rFonts w:ascii="Cambria Math" w:hAnsi="Cambria Math"/>
+                </w:rPr>
+                <m:t>min</m:t>
+              </m:r>
+            </m:sub>
+          </m:sSub>
+          <m:r>
+            <w:rPr>
+              <w:rFonts w:ascii="Cambria Math" w:hAnsi="Cambria Math"/>
+            </w:rPr>
+            <m:t>f</m:t>
+          </m:r>
           <m:r>
             <w:rPr>
               <w:rFonts w:ascii="Cambria Math" w:hAnsi="Cambria Math"/>
@@ -545,106 +495,66 @@
     <w:p>
       <m:oMathPara>
         <m:oMath>
-          <m:f>
-            <m:fPr>
+          <m:sSubSup>
+            <m:sSubSupPr>
               <m:ctrlPr>
                 <w:rPr>
                   <w:rFonts w:ascii="Cambria Math" w:hAnsi="Cambria Math"/>
                   <w:i/>
                 </w:rPr>
               </m:ctrlPr>
-            </m:fPr>
-            <m:num>
-              <m:sSubSup>
-                <m:sSubSupPr>
-                  <m:ctrlPr>
-                    <w:rPr>
-                      <w:rFonts w:ascii="Cambria Math" w:hAnsi="Cambria Math"/>
-                      <w:i/>
-                    </w:rPr>
-                  </m:ctrlPr>
-                </m:sSubSupPr>
-                <m:e>
-                  <m:r>
-                    <w:rPr>
-                      <w:rFonts w:ascii="Cambria Math" w:hAnsi="Cambria Math"/>
-                    </w:rPr>
-                    <m:t>SF</m:t>
-                  </m:r>
-                </m:e>
-                <m:sub>
-                  <m:r>
-                    <w:rPr>
-                      <w:rFonts w:ascii="Cambria Math" w:hAnsi="Cambria Math"/>
-                    </w:rPr>
-                    <m:t>min</m:t>
-                  </m:r>
-                </m:sub>
-                <m:sup>
-                  <m:r>
-                    <w:rPr>
-                      <w:rFonts w:ascii="Cambria Math" w:hAnsi="Cambria Math"/>
-                    </w:rPr>
-                    <m:t>2</m:t>
-                  </m:r>
-                </m:sup>
-              </m:sSubSup>
-              <m:sSup>
-                <m:sSupPr>
-                  <m:ctrlPr>
-                    <w:rPr>
-                      <w:rFonts w:ascii="Cambria Math" w:hAnsi="Cambria Math"/>
-                      <w:i/>
-                    </w:rPr>
-                  </m:ctrlPr>
-                </m:sSupPr>
-                <m:e>
-                  <m:r>
-                    <w:rPr>
-                      <w:rFonts w:ascii="Cambria Math" w:hAnsi="Cambria Math"/>
-                    </w:rPr>
-                    <m:t>f</m:t>
-                  </m:r>
-                </m:e>
-                <m:sup>
-                  <m:r>
-                    <w:rPr>
-                      <w:rFonts w:ascii="Cambria Math" w:hAnsi="Cambria Math"/>
-                    </w:rPr>
-                    <m:t>2</m:t>
-                  </m:r>
-                </m:sup>
-              </m:sSup>
-            </m:num>
-            <m:den>
-              <m:sSup>
-                <m:sSupPr>
-                  <m:ctrlPr>
-                    <w:rPr>
-                      <w:rFonts w:ascii="Cambria Math" w:hAnsi="Cambria Math"/>
-                      <w:i/>
-                    </w:rPr>
-                  </m:ctrlPr>
-                </m:sSupPr>
-                <m:e>
-                  <m:r>
-                    <w:rPr>
-                      <w:rFonts w:ascii="Cambria Math" w:hAnsi="Cambria Math"/>
-                    </w:rPr>
-                    <m:t>π</m:t>
-                  </m:r>
-                </m:e>
-                <m:sup>
-                  <m:r>
-                    <w:rPr>
-                      <w:rFonts w:ascii="Cambria Math" w:hAnsi="Cambria Math"/>
-                    </w:rPr>
-                    <m:t>2</m:t>
-                  </m:r>
-                </m:sup>
-              </m:sSup>
-            </m:den>
-          </m:f>
+            </m:sSubSupPr>
+            <m:e>
+              <m:r>
+                <w:rPr>
+                  <w:rFonts w:ascii="Cambria Math" w:hAnsi="Cambria Math"/>
+                </w:rPr>
+                <m:t>SF</m:t>
+              </m:r>
+            </m:e>
+            <m:sub>
+              <m:r>
+                <w:rPr>
+                  <w:rFonts w:ascii="Cambria Math" w:hAnsi="Cambria Math"/>
+                </w:rPr>
+                <m:t>min</m:t>
+              </m:r>
+            </m:sub>
+            <m:sup>
+              <m:r>
+                <w:rPr>
+                  <w:rFonts w:ascii="Cambria Math" w:hAnsi="Cambria Math"/>
+                </w:rPr>
+                <m:t>2</m:t>
+              </m:r>
+            </m:sup>
+          </m:sSubSup>
+          <m:sSup>
+            <m:sSupPr>
+              <m:ctrlPr>
+                <w:rPr>
+                  <w:rFonts w:ascii="Cambria Math" w:hAnsi="Cambria Math"/>
+                  <w:i/>
+                </w:rPr>
+              </m:ctrlPr>
+            </m:sSupPr>
+            <m:e>
+              <m:r>
+                <w:rPr>
+                  <w:rFonts w:ascii="Cambria Math" w:hAnsi="Cambria Math"/>
+                </w:rPr>
+                <m:t>f</m:t>
+              </m:r>
+            </m:e>
+            <m:sup>
+              <m:r>
+                <w:rPr>
+                  <w:rFonts w:ascii="Cambria Math" w:hAnsi="Cambria Math"/>
+                </w:rPr>
+                <m:t>2</m:t>
+              </m:r>
+            </m:sup>
+          </m:sSup>
           <m:r>
             <w:rPr>
               <w:rFonts w:ascii="Cambria Math" w:hAnsi="Cambria Math"/>
@@ -789,32 +699,6 @@
                 </w:rPr>
                 <m:t>Gd</m:t>
               </m:r>
-              <m:sSup>
-                <m:sSupPr>
-                  <m:ctrlPr>
-                    <w:rPr>
-                      <w:rFonts w:ascii="Cambria Math" w:hAnsi="Cambria Math"/>
-                      <w:i/>
-                    </w:rPr>
-                  </m:ctrlPr>
-                </m:sSupPr>
-                <m:e>
-                  <m:r>
-                    <w:rPr>
-                      <w:rFonts w:ascii="Cambria Math" w:hAnsi="Cambria Math"/>
-                    </w:rPr>
-                    <m:t>π</m:t>
-                  </m:r>
-                </m:e>
-                <m:sup>
-                  <m:r>
-                    <w:rPr>
-                      <w:rFonts w:ascii="Cambria Math" w:hAnsi="Cambria Math"/>
-                    </w:rPr>
-                    <m:t>2</m:t>
-                  </m:r>
-                </m:sup>
-              </m:sSup>
             </m:num>
             <m:den>
               <m:r>

</xml_diff>